<commit_message>
PWA practice and documentation
</commit_message>
<xml_diff>
--- a/Documents/PWA.docx
+++ b/Documents/PWA.docx
@@ -59,8 +59,9 @@
           <w:sz w:val="28"/>
           <w:szCs w:val="28"/>
         </w:rPr>
-        <w:t>1)</w:t>
-      </w:r>
+        <w:t xml:space="preserve">-Steps to make </w:t>
+      </w:r>
+      <w:proofErr w:type="gramStart"/>
       <w:r>
         <w:rPr>
           <w:rFonts w:cstheme="minorHAnsi"/>
@@ -69,7 +70,7 @@
           <w:sz w:val="28"/>
           <w:szCs w:val="28"/>
         </w:rPr>
-        <w:t xml:space="preserve"> </w:t>
+        <w:t xml:space="preserve">pwa </w:t>
       </w:r>
       <w:r>
         <w:rPr>
@@ -79,133 +80,285 @@
           <w:sz w:val="28"/>
           <w:szCs w:val="28"/>
         </w:rPr>
-        <w:t>What is PWA?</w:t>
-      </w:r>
-    </w:p>
-    <w:p>
-      <w:pPr>
-        <w:rPr>
-          <w:rFonts w:cstheme="minorHAnsi"/>
-          <w:color w:val="000000" w:themeColor="text1"/>
-          <w:sz w:val="24"/>
-          <w:szCs w:val="24"/>
-          <w:shd w:val="clear" w:color="auto" w:fill="FFFFFF"/>
-        </w:rPr>
-      </w:pPr>
-      <w:r>
-        <w:rPr>
-          <w:rFonts w:cstheme="minorHAnsi"/>
-          <w:color w:val="000000" w:themeColor="text1"/>
-          <w:sz w:val="24"/>
-          <w:szCs w:val="24"/>
-        </w:rPr>
-        <w:t>-</w:t>
-      </w:r>
-      <w:r>
-        <w:rPr>
-          <w:rFonts w:cstheme="minorHAnsi"/>
-          <w:color w:val="000000" w:themeColor="text1"/>
-          <w:sz w:val="24"/>
-          <w:szCs w:val="24"/>
-          <w:shd w:val="clear" w:color="auto" w:fill="FFFFFF"/>
-        </w:rPr>
-        <w:t>A Progressive Web App (</w:t>
-      </w:r>
-      <w:r>
-        <w:rPr>
-          <w:rFonts w:cstheme="minorHAnsi"/>
-          <w:bCs/>
-          <w:color w:val="000000" w:themeColor="text1"/>
-          <w:sz w:val="24"/>
-          <w:szCs w:val="24"/>
-          <w:shd w:val="clear" w:color="auto" w:fill="FFFFFF"/>
-        </w:rPr>
-        <w:t>PWA</w:t>
-      </w:r>
-      <w:r>
-        <w:rPr>
-          <w:rFonts w:cstheme="minorHAnsi"/>
-          <w:color w:val="000000" w:themeColor="text1"/>
-          <w:sz w:val="24"/>
-          <w:szCs w:val="24"/>
-          <w:shd w:val="clear" w:color="auto" w:fill="FFFFFF"/>
-        </w:rPr>
-        <w:t>) is an app that </w:t>
-      </w:r>
-      <w:r>
-        <w:rPr>
-          <w:rFonts w:cstheme="minorHAnsi"/>
-          <w:bCs/>
-          <w:color w:val="000000" w:themeColor="text1"/>
-          <w:sz w:val="24"/>
-          <w:szCs w:val="24"/>
-          <w:shd w:val="clear" w:color="auto" w:fill="FFFFFF"/>
-        </w:rPr>
-        <w:t>uses</w:t>
-      </w:r>
-      <w:r>
-        <w:rPr>
-          <w:rFonts w:cstheme="minorHAnsi"/>
-          <w:color w:val="000000" w:themeColor="text1"/>
-          <w:sz w:val="24"/>
-          <w:szCs w:val="24"/>
-          <w:shd w:val="clear" w:color="auto" w:fill="FFFFFF"/>
-        </w:rPr>
-        <w:t> modern Web capabilities to offer users a very similar (if not better) experience to a native app.</w:t>
-      </w:r>
-    </w:p>
-    <w:p>
-      <w:pPr>
-        <w:rPr>
-          <w:rFonts w:cstheme="minorHAnsi"/>
-          <w:color w:val="000000" w:themeColor="text1"/>
-          <w:sz w:val="24"/>
-          <w:szCs w:val="24"/>
-          <w:shd w:val="clear" w:color="auto" w:fill="FFFFFF"/>
-        </w:rPr>
-      </w:pPr>
-      <w:r>
-        <w:rPr>
-          <w:rFonts w:cstheme="minorHAnsi"/>
-          <w:color w:val="000000" w:themeColor="text1"/>
-          <w:sz w:val="24"/>
-          <w:szCs w:val="24"/>
-          <w:shd w:val="clear" w:color="auto" w:fill="FFFFFF"/>
-        </w:rPr>
-        <w:t>-</w:t>
-      </w:r>
-      <w:r>
-        <w:rPr>
-          <w:rFonts w:cstheme="minorHAnsi"/>
-          <w:color w:val="000000" w:themeColor="text1"/>
-          <w:sz w:val="24"/>
-          <w:szCs w:val="24"/>
-          <w:shd w:val="clear" w:color="auto" w:fill="FFFFFF"/>
-        </w:rPr>
-        <w:t> </w:t>
+        <w:t>:</w:t>
+      </w:r>
+      <w:proofErr w:type="gramEnd"/>
+    </w:p>
+    <w:p>
+      <w:pPr>
+        <w:pStyle w:val="HTMLPreformatted"/>
+        <w:shd w:val="clear" w:color="auto" w:fill="F4F4F4"/>
+        <w:spacing w:before="300" w:after="300"/>
+        <w:rPr>
+          <w:rFonts w:asciiTheme="minorHAnsi" w:hAnsiTheme="minorHAnsi" w:cstheme="minorHAnsi"/>
+          <w:color w:val="000000" w:themeColor="text1"/>
+          <w:sz w:val="24"/>
+          <w:szCs w:val="24"/>
+        </w:rPr>
+      </w:pPr>
+      <w:r>
+        <w:rPr>
+          <w:rFonts w:asciiTheme="minorHAnsi" w:hAnsiTheme="minorHAnsi" w:cstheme="minorHAnsi"/>
+          <w:color w:val="000000" w:themeColor="text1"/>
+          <w:sz w:val="24"/>
+          <w:szCs w:val="24"/>
+        </w:rPr>
+        <w:t xml:space="preserve">1) </w:t>
       </w:r>
       <w:proofErr w:type="gramStart"/>
       <w:r>
         <w:rPr>
-          <w:rFonts w:cstheme="minorHAnsi"/>
-          <w:color w:val="000000" w:themeColor="text1"/>
-          <w:sz w:val="24"/>
-          <w:szCs w:val="24"/>
-          <w:shd w:val="clear" w:color="auto" w:fill="FFFFFF"/>
-        </w:rPr>
-        <w:t>progressive</w:t>
+          <w:rFonts w:asciiTheme="minorHAnsi" w:hAnsiTheme="minorHAnsi" w:cstheme="minorHAnsi"/>
+          <w:color w:val="000000" w:themeColor="text1"/>
+          <w:sz w:val="24"/>
+          <w:szCs w:val="24"/>
+        </w:rPr>
+        <w:t>add</w:t>
       </w:r>
       <w:proofErr w:type="gramEnd"/>
       <w:r>
         <w:rPr>
-          <w:rFonts w:cstheme="minorHAnsi"/>
-          <w:color w:val="000000" w:themeColor="text1"/>
-          <w:sz w:val="24"/>
-          <w:szCs w:val="24"/>
-          <w:shd w:val="clear" w:color="auto" w:fill="FFFFFF"/>
-        </w:rPr>
-        <w:t xml:space="preserve"> web apps are a hybrid between regular web pages and mobile applications</w:t>
-      </w:r>
+          <w:rFonts w:asciiTheme="minorHAnsi" w:hAnsiTheme="minorHAnsi" w:cstheme="minorHAnsi"/>
+          <w:color w:val="000000" w:themeColor="text1"/>
+          <w:sz w:val="24"/>
+          <w:szCs w:val="24"/>
+        </w:rPr>
+        <w:t xml:space="preserve"> pwa using (ng add @angular/pwa --project </w:t>
+      </w:r>
+      <w:proofErr w:type="spellStart"/>
+      <w:r>
+        <w:rPr>
+          <w:rFonts w:asciiTheme="minorHAnsi" w:hAnsiTheme="minorHAnsi" w:cstheme="minorHAnsi"/>
+          <w:color w:val="000000" w:themeColor="text1"/>
+          <w:sz w:val="24"/>
+          <w:szCs w:val="24"/>
+        </w:rPr>
+        <w:t>projectName</w:t>
+      </w:r>
+      <w:proofErr w:type="spellEnd"/>
+      <w:r>
+        <w:rPr>
+          <w:rFonts w:asciiTheme="minorHAnsi" w:hAnsiTheme="minorHAnsi" w:cstheme="minorHAnsi"/>
+          <w:color w:val="000000" w:themeColor="text1"/>
+          <w:sz w:val="24"/>
+          <w:szCs w:val="24"/>
+        </w:rPr>
+        <w:t>)</w:t>
+      </w:r>
+    </w:p>
+    <w:p>
+      <w:pPr>
+        <w:pStyle w:val="HTMLPreformatted"/>
+        <w:shd w:val="clear" w:color="auto" w:fill="F4F4F4"/>
+        <w:spacing w:before="300" w:after="300"/>
+        <w:rPr>
+          <w:rFonts w:asciiTheme="minorHAnsi" w:hAnsiTheme="minorHAnsi" w:cstheme="minorHAnsi"/>
+          <w:color w:val="000000" w:themeColor="text1"/>
+          <w:sz w:val="24"/>
+          <w:szCs w:val="24"/>
+        </w:rPr>
+      </w:pPr>
+      <w:r>
+        <w:rPr>
+          <w:rFonts w:asciiTheme="minorHAnsi" w:hAnsiTheme="minorHAnsi" w:cstheme="minorHAnsi"/>
+          <w:color w:val="000000" w:themeColor="text1"/>
+          <w:sz w:val="24"/>
+          <w:szCs w:val="24"/>
+        </w:rPr>
+        <w:t>2)</w:t>
+      </w:r>
+      <w:r>
+        <w:rPr>
+          <w:rStyle w:val="Heading1Char"/>
+          <w:rFonts w:asciiTheme="minorHAnsi" w:eastAsiaTheme="majorEastAsia" w:hAnsiTheme="minorHAnsi" w:cstheme="minorHAnsi"/>
+          <w:color w:val="000000" w:themeColor="text1"/>
+        </w:rPr>
+        <w:t xml:space="preserve"> </w:t>
+      </w:r>
+      <w:proofErr w:type="spellStart"/>
+      <w:proofErr w:type="gramStart"/>
+      <w:r>
+        <w:rPr>
+          <w:rFonts w:asciiTheme="minorHAnsi" w:hAnsiTheme="minorHAnsi" w:cstheme="minorHAnsi"/>
+          <w:color w:val="000000" w:themeColor="text1"/>
+          <w:sz w:val="24"/>
+          <w:szCs w:val="24"/>
+        </w:rPr>
+        <w:t>npm</w:t>
+      </w:r>
+      <w:proofErr w:type="spellEnd"/>
+      <w:proofErr w:type="gramEnd"/>
+      <w:r>
+        <w:rPr>
+          <w:rFonts w:asciiTheme="minorHAnsi" w:hAnsiTheme="minorHAnsi" w:cstheme="minorHAnsi"/>
+          <w:color w:val="000000" w:themeColor="text1"/>
+          <w:sz w:val="24"/>
+          <w:szCs w:val="24"/>
+        </w:rPr>
+        <w:t xml:space="preserve"> install -g http-server-spa</w:t>
+      </w:r>
+      <w:bookmarkStart w:id="0" w:name="_GoBack"/>
+      <w:bookmarkEnd w:id="0"/>
+    </w:p>
+    <w:p>
+      <w:pPr>
+        <w:shd w:val="clear" w:color="auto" w:fill="F4F4F4"/>
+        <w:tabs>
+          <w:tab w:val="left" w:pos="916"/>
+          <w:tab w:val="left" w:pos="1832"/>
+          <w:tab w:val="left" w:pos="2748"/>
+          <w:tab w:val="left" w:pos="3664"/>
+          <w:tab w:val="left" w:pos="4580"/>
+          <w:tab w:val="left" w:pos="5496"/>
+          <w:tab w:val="left" w:pos="6412"/>
+          <w:tab w:val="left" w:pos="7328"/>
+          <w:tab w:val="left" w:pos="8244"/>
+          <w:tab w:val="left" w:pos="9160"/>
+          <w:tab w:val="left" w:pos="10076"/>
+          <w:tab w:val="left" w:pos="10992"/>
+          <w:tab w:val="left" w:pos="11908"/>
+          <w:tab w:val="left" w:pos="12824"/>
+          <w:tab w:val="left" w:pos="13740"/>
+          <w:tab w:val="left" w:pos="14656"/>
+        </w:tabs>
+        <w:spacing w:before="300" w:after="300" w:line="240" w:lineRule="auto"/>
+        <w:rPr>
+          <w:rFonts w:eastAsia="Times New Roman" w:cstheme="minorHAnsi"/>
+          <w:color w:val="000000" w:themeColor="text1"/>
+          <w:sz w:val="24"/>
+          <w:szCs w:val="24"/>
+          <w:lang w:eastAsia="en-IN"/>
+        </w:rPr>
+      </w:pPr>
+      <w:r>
+        <w:rPr>
+          <w:rFonts w:eastAsia="Times New Roman" w:cstheme="minorHAnsi"/>
+          <w:color w:val="000000" w:themeColor="text1"/>
+          <w:sz w:val="24"/>
+          <w:szCs w:val="24"/>
+          <w:lang w:eastAsia="en-IN"/>
+        </w:rPr>
+        <w:t xml:space="preserve">3) </w:t>
+      </w:r>
+      <w:proofErr w:type="gramStart"/>
+      <w:r>
+        <w:rPr>
+          <w:rFonts w:eastAsia="Times New Roman" w:cstheme="minorHAnsi"/>
+          <w:color w:val="000000" w:themeColor="text1"/>
+          <w:sz w:val="24"/>
+          <w:szCs w:val="24"/>
+          <w:lang w:eastAsia="en-IN"/>
+        </w:rPr>
+        <w:t>ng</w:t>
+      </w:r>
+      <w:proofErr w:type="gramEnd"/>
+      <w:r>
+        <w:rPr>
+          <w:rFonts w:eastAsia="Times New Roman" w:cstheme="minorHAnsi"/>
+          <w:color w:val="000000" w:themeColor="text1"/>
+          <w:sz w:val="24"/>
+          <w:szCs w:val="24"/>
+          <w:lang w:eastAsia="en-IN"/>
+        </w:rPr>
+        <w:t xml:space="preserve"> build --prod --source-map</w:t>
+      </w:r>
+    </w:p>
+    <w:p>
+      <w:pPr>
+        <w:shd w:val="clear" w:color="auto" w:fill="F4F4F4"/>
+        <w:tabs>
+          <w:tab w:val="left" w:pos="916"/>
+          <w:tab w:val="left" w:pos="1832"/>
+          <w:tab w:val="left" w:pos="2748"/>
+          <w:tab w:val="left" w:pos="3664"/>
+          <w:tab w:val="left" w:pos="4580"/>
+          <w:tab w:val="left" w:pos="5496"/>
+          <w:tab w:val="left" w:pos="6412"/>
+          <w:tab w:val="left" w:pos="7328"/>
+          <w:tab w:val="left" w:pos="8244"/>
+          <w:tab w:val="left" w:pos="9160"/>
+          <w:tab w:val="left" w:pos="10076"/>
+          <w:tab w:val="left" w:pos="10992"/>
+          <w:tab w:val="left" w:pos="11908"/>
+          <w:tab w:val="left" w:pos="12824"/>
+          <w:tab w:val="left" w:pos="13740"/>
+          <w:tab w:val="left" w:pos="14656"/>
+        </w:tabs>
+        <w:spacing w:before="300" w:after="300" w:line="240" w:lineRule="auto"/>
+        <w:rPr>
+          <w:rFonts w:eastAsia="Times New Roman" w:cstheme="minorHAnsi"/>
+          <w:color w:val="000000" w:themeColor="text1"/>
+          <w:sz w:val="24"/>
+          <w:szCs w:val="24"/>
+          <w:lang w:eastAsia="en-IN"/>
+        </w:rPr>
+      </w:pPr>
+      <w:r>
+        <w:rPr>
+          <w:rFonts w:eastAsia="Times New Roman" w:cstheme="minorHAnsi"/>
+          <w:color w:val="000000" w:themeColor="text1"/>
+          <w:sz w:val="24"/>
+          <w:szCs w:val="24"/>
+          <w:lang w:eastAsia="en-IN"/>
+        </w:rPr>
+        <w:t xml:space="preserve">4) http-server-spa </w:t>
+      </w:r>
+      <w:proofErr w:type="spellStart"/>
+      <w:r>
+        <w:rPr>
+          <w:rFonts w:eastAsia="Times New Roman" w:cstheme="minorHAnsi"/>
+          <w:color w:val="000000" w:themeColor="text1"/>
+          <w:sz w:val="24"/>
+          <w:szCs w:val="24"/>
+          <w:lang w:eastAsia="en-IN"/>
+        </w:rPr>
+        <w:t>dist</w:t>
+      </w:r>
+      <w:proofErr w:type="spellEnd"/>
+      <w:r>
+        <w:rPr>
+          <w:rFonts w:eastAsia="Times New Roman" w:cstheme="minorHAnsi"/>
+          <w:color w:val="000000" w:themeColor="text1"/>
+          <w:sz w:val="24"/>
+          <w:szCs w:val="24"/>
+          <w:lang w:eastAsia="en-IN"/>
+        </w:rPr>
+        <w:t>/</w:t>
+      </w:r>
+      <w:proofErr w:type="spellStart"/>
+      <w:r>
+        <w:rPr>
+          <w:rFonts w:eastAsia="Times New Roman" w:cstheme="minorHAnsi"/>
+          <w:color w:val="000000" w:themeColor="text1"/>
+          <w:sz w:val="24"/>
+          <w:szCs w:val="24"/>
+          <w:lang w:eastAsia="en-IN"/>
+        </w:rPr>
+        <w:t>rojectName</w:t>
+      </w:r>
+      <w:proofErr w:type="spellEnd"/>
+      <w:r>
+        <w:rPr>
+          <w:rFonts w:eastAsia="Times New Roman" w:cstheme="minorHAnsi"/>
+          <w:color w:val="000000" w:themeColor="text1"/>
+          <w:sz w:val="24"/>
+          <w:szCs w:val="24"/>
+          <w:lang w:eastAsia="en-IN"/>
+        </w:rPr>
+        <w:t xml:space="preserve"> / index.html 8080</w:t>
+      </w:r>
+    </w:p>
+    <w:p>
+      <w:pPr>
+        <w:pStyle w:val="HTMLPreformatted"/>
+        <w:shd w:val="clear" w:color="auto" w:fill="F4F4F4"/>
+        <w:spacing w:before="300" w:after="300"/>
+        <w:rPr>
+          <w:color w:val="3D3D3D"/>
+          <w:sz w:val="24"/>
+          <w:szCs w:val="24"/>
+        </w:rPr>
+      </w:pPr>
     </w:p>
     <w:p>
       <w:pPr>
@@ -215,7 +368,6 @@
           <w:color w:val="000000" w:themeColor="text1"/>
           <w:sz w:val="28"/>
           <w:szCs w:val="28"/>
-          <w:shd w:val="clear" w:color="auto" w:fill="FFFFFF"/>
         </w:rPr>
       </w:pPr>
       <w:r>
@@ -225,9 +377,8 @@
           <w:color w:val="000000" w:themeColor="text1"/>
           <w:sz w:val="28"/>
           <w:szCs w:val="28"/>
-          <w:shd w:val="clear" w:color="auto" w:fill="FFFFFF"/>
-        </w:rPr>
-        <w:t xml:space="preserve">2) </w:t>
+        </w:rPr>
+        <w:t>1)</w:t>
       </w:r>
       <w:r>
         <w:rPr>
@@ -236,214 +387,137 @@
           <w:color w:val="000000" w:themeColor="text1"/>
           <w:sz w:val="28"/>
           <w:szCs w:val="28"/>
-          <w:shd w:val="clear" w:color="auto" w:fill="FFFFFF"/>
-        </w:rPr>
-        <w:t>How does PWA work?</w:t>
-      </w:r>
-    </w:p>
-    <w:p>
-      <w:pPr>
-        <w:rPr>
-          <w:rFonts w:cstheme="minorHAnsi"/>
-          <w:color w:val="000000" w:themeColor="text1"/>
-          <w:sz w:val="24"/>
-          <w:szCs w:val="24"/>
-          <w:shd w:val="clear" w:color="auto" w:fill="FFFFFF"/>
-        </w:rPr>
-      </w:pPr>
-      <w:r>
-        <w:rPr>
-          <w:rFonts w:cstheme="minorHAnsi"/>
-          <w:color w:val="000000" w:themeColor="text1"/>
-          <w:sz w:val="24"/>
-          <w:szCs w:val="24"/>
-          <w:shd w:val="clear" w:color="auto" w:fill="FFFFFF"/>
-        </w:rPr>
-        <w:t>-</w:t>
-      </w:r>
-      <w:r>
-        <w:rPr>
-          <w:rFonts w:cstheme="minorHAnsi"/>
-          <w:color w:val="000000" w:themeColor="text1"/>
-          <w:sz w:val="24"/>
-          <w:szCs w:val="24"/>
-          <w:shd w:val="clear" w:color="auto" w:fill="FFFFFF"/>
-        </w:rPr>
-        <w:t>A </w:t>
-      </w:r>
-      <w:r>
-        <w:rPr>
-          <w:rFonts w:cstheme="minorHAnsi"/>
-          <w:bCs/>
-          <w:color w:val="000000" w:themeColor="text1"/>
-          <w:sz w:val="24"/>
-          <w:szCs w:val="24"/>
-          <w:shd w:val="clear" w:color="auto" w:fill="FFFFFF"/>
-        </w:rPr>
-        <w:t>PWA</w:t>
-      </w:r>
-      <w:r>
-        <w:rPr>
-          <w:rFonts w:cstheme="minorHAnsi"/>
-          <w:color w:val="000000" w:themeColor="text1"/>
-          <w:sz w:val="24"/>
-          <w:szCs w:val="24"/>
-          <w:shd w:val="clear" w:color="auto" w:fill="FFFFFF"/>
-        </w:rPr>
-        <w:t> is a web application that can be “installed” on your system. It </w:t>
-      </w:r>
-      <w:r>
-        <w:rPr>
-          <w:rFonts w:cstheme="minorHAnsi"/>
-          <w:bCs/>
-          <w:color w:val="000000" w:themeColor="text1"/>
-          <w:sz w:val="24"/>
-          <w:szCs w:val="24"/>
-          <w:shd w:val="clear" w:color="auto" w:fill="FFFFFF"/>
-        </w:rPr>
-        <w:t>works</w:t>
-      </w:r>
-      <w:r>
-        <w:rPr>
-          <w:rFonts w:cstheme="minorHAnsi"/>
-          <w:color w:val="000000" w:themeColor="text1"/>
-          <w:sz w:val="24"/>
-          <w:szCs w:val="24"/>
-          <w:shd w:val="clear" w:color="auto" w:fill="FFFFFF"/>
-        </w:rPr>
-        <w:t xml:space="preserve"> offline when you </w:t>
-      </w:r>
-      <w:proofErr w:type="gramStart"/>
-      <w:r>
-        <w:rPr>
-          <w:rFonts w:cstheme="minorHAnsi"/>
-          <w:color w:val="000000" w:themeColor="text1"/>
-          <w:sz w:val="24"/>
-          <w:szCs w:val="24"/>
-          <w:shd w:val="clear" w:color="auto" w:fill="FFFFFF"/>
-        </w:rPr>
-        <w:t>don't</w:t>
-      </w:r>
-      <w:proofErr w:type="gramEnd"/>
-      <w:r>
-        <w:rPr>
-          <w:rFonts w:cstheme="minorHAnsi"/>
-          <w:color w:val="000000" w:themeColor="text1"/>
-          <w:sz w:val="24"/>
-          <w:szCs w:val="24"/>
-          <w:shd w:val="clear" w:color="auto" w:fill="FFFFFF"/>
-        </w:rPr>
-        <w:t xml:space="preserve"> have an internet connection, leveraging data cached during your last</w:t>
-      </w:r>
-      <w:r>
-        <w:rPr>
-          <w:rFonts w:cstheme="minorHAnsi"/>
-          <w:color w:val="000000" w:themeColor="text1"/>
-          <w:sz w:val="24"/>
-          <w:szCs w:val="24"/>
-          <w:shd w:val="clear" w:color="auto" w:fill="FFFFFF"/>
-        </w:rPr>
-        <w:t xml:space="preserve"> interactions with the </w:t>
-      </w:r>
-      <w:proofErr w:type="spellStart"/>
-      <w:r>
-        <w:rPr>
-          <w:rFonts w:cstheme="minorHAnsi"/>
-          <w:color w:val="000000" w:themeColor="text1"/>
-          <w:sz w:val="24"/>
-          <w:szCs w:val="24"/>
-          <w:shd w:val="clear" w:color="auto" w:fill="FFFFFF"/>
-        </w:rPr>
-        <w:t>app.</w:t>
-      </w:r>
-      <w:r>
-        <w:rPr>
-          <w:rFonts w:cstheme="minorHAnsi"/>
-          <w:color w:val="000000" w:themeColor="text1"/>
-          <w:sz w:val="24"/>
-          <w:szCs w:val="24"/>
-          <w:shd w:val="clear" w:color="auto" w:fill="FFFFFF"/>
-        </w:rPr>
-        <w:t>If</w:t>
-      </w:r>
-      <w:proofErr w:type="spellEnd"/>
-      <w:r>
-        <w:rPr>
-          <w:rFonts w:cstheme="minorHAnsi"/>
-          <w:color w:val="000000" w:themeColor="text1"/>
-          <w:sz w:val="24"/>
-          <w:szCs w:val="24"/>
-          <w:shd w:val="clear" w:color="auto" w:fill="FFFFFF"/>
-        </w:rPr>
-        <w:t xml:space="preserve"> you launch the apps, they will run in Chrome rather than having their own icon.</w:t>
-      </w:r>
-    </w:p>
-    <w:p>
-      <w:pPr>
-        <w:rPr>
-          <w:rFonts w:cstheme="minorHAnsi"/>
-          <w:color w:val="000000" w:themeColor="text1"/>
-          <w:sz w:val="24"/>
-          <w:szCs w:val="24"/>
-          <w:shd w:val="clear" w:color="auto" w:fill="FFFFFF"/>
-        </w:rPr>
-      </w:pPr>
-      <w:r>
-        <w:rPr>
-          <w:rFonts w:cstheme="minorHAnsi"/>
-          <w:color w:val="000000" w:themeColor="text1"/>
-          <w:sz w:val="24"/>
-          <w:szCs w:val="24"/>
-          <w:shd w:val="clear" w:color="auto" w:fill="FFFFFF"/>
-        </w:rPr>
-        <w:t>-</w:t>
-      </w:r>
-      <w:r>
-        <w:rPr>
-          <w:rFonts w:cstheme="minorHAnsi"/>
-          <w:color w:val="000000" w:themeColor="text1"/>
-          <w:sz w:val="24"/>
-          <w:szCs w:val="24"/>
-          <w:shd w:val="clear" w:color="auto" w:fill="FFFFFF"/>
-        </w:rPr>
-        <w:t xml:space="preserve">Progressive Web Apps, aka PWAs, are the best way for developers to make their </w:t>
-      </w:r>
-      <w:proofErr w:type="spellStart"/>
-      <w:r>
-        <w:rPr>
-          <w:rFonts w:cstheme="minorHAnsi"/>
-          <w:color w:val="000000" w:themeColor="text1"/>
-          <w:sz w:val="24"/>
-          <w:szCs w:val="24"/>
-          <w:shd w:val="clear" w:color="auto" w:fill="FFFFFF"/>
-        </w:rPr>
-        <w:t>webapps</w:t>
-      </w:r>
-      <w:proofErr w:type="spellEnd"/>
-      <w:r>
-        <w:rPr>
-          <w:rFonts w:cstheme="minorHAnsi"/>
-          <w:color w:val="000000" w:themeColor="text1"/>
-          <w:sz w:val="24"/>
-          <w:szCs w:val="24"/>
-          <w:shd w:val="clear" w:color="auto" w:fill="FFFFFF"/>
-        </w:rPr>
-        <w:t xml:space="preserve"> load faster and more performant.</w:t>
-      </w:r>
-    </w:p>
-    <w:p>
-      <w:pPr>
+        </w:rPr>
+        <w:t xml:space="preserve"> </w:t>
+      </w:r>
+      <w:r>
         <w:rPr>
           <w:rFonts w:cstheme="minorHAnsi"/>
           <w:b/>
           <w:color w:val="000000" w:themeColor="text1"/>
           <w:sz w:val="28"/>
           <w:szCs w:val="28"/>
-          <w:shd w:val="clear" w:color="auto" w:fill="FFFFFF"/>
-        </w:rPr>
-      </w:pPr>
+        </w:rPr>
+        <w:t>What is PWA?</w:t>
+      </w:r>
+    </w:p>
+    <w:p>
+      <w:pPr>
+        <w:rPr>
+          <w:rFonts w:cstheme="minorHAnsi"/>
+          <w:color w:val="000000" w:themeColor="text1"/>
+          <w:sz w:val="24"/>
+          <w:szCs w:val="24"/>
+          <w:shd w:val="clear" w:color="auto" w:fill="FFFFFF"/>
+        </w:rPr>
+      </w:pPr>
+      <w:r>
+        <w:rPr>
+          <w:rFonts w:cstheme="minorHAnsi"/>
+          <w:color w:val="000000" w:themeColor="text1"/>
+          <w:sz w:val="24"/>
+          <w:szCs w:val="24"/>
+        </w:rPr>
+        <w:t>-</w:t>
+      </w:r>
+      <w:r>
+        <w:rPr>
+          <w:rFonts w:cstheme="minorHAnsi"/>
+          <w:color w:val="000000" w:themeColor="text1"/>
+          <w:sz w:val="24"/>
+          <w:szCs w:val="24"/>
+          <w:shd w:val="clear" w:color="auto" w:fill="FFFFFF"/>
+        </w:rPr>
+        <w:t>A Progressive Web App (</w:t>
+      </w:r>
+      <w:r>
+        <w:rPr>
+          <w:rFonts w:cstheme="minorHAnsi"/>
+          <w:bCs/>
+          <w:color w:val="000000" w:themeColor="text1"/>
+          <w:sz w:val="24"/>
+          <w:szCs w:val="24"/>
+          <w:shd w:val="clear" w:color="auto" w:fill="FFFFFF"/>
+        </w:rPr>
+        <w:t>PWA</w:t>
+      </w:r>
+      <w:r>
+        <w:rPr>
+          <w:rFonts w:cstheme="minorHAnsi"/>
+          <w:color w:val="000000" w:themeColor="text1"/>
+          <w:sz w:val="24"/>
+          <w:szCs w:val="24"/>
+          <w:shd w:val="clear" w:color="auto" w:fill="FFFFFF"/>
+        </w:rPr>
+        <w:t>) is an app that </w:t>
+      </w:r>
+      <w:r>
+        <w:rPr>
+          <w:rFonts w:cstheme="minorHAnsi"/>
+          <w:bCs/>
+          <w:color w:val="000000" w:themeColor="text1"/>
+          <w:sz w:val="24"/>
+          <w:szCs w:val="24"/>
+          <w:shd w:val="clear" w:color="auto" w:fill="FFFFFF"/>
+        </w:rPr>
+        <w:t>uses</w:t>
+      </w:r>
+      <w:r>
+        <w:rPr>
+          <w:rFonts w:cstheme="minorHAnsi"/>
+          <w:color w:val="000000" w:themeColor="text1"/>
+          <w:sz w:val="24"/>
+          <w:szCs w:val="24"/>
+          <w:shd w:val="clear" w:color="auto" w:fill="FFFFFF"/>
+        </w:rPr>
+        <w:t> modern Web capabilities to offer users a very similar (if not better) experience to a native app.</w:t>
+      </w:r>
+    </w:p>
+    <w:p>
+      <w:pPr>
+        <w:rPr>
+          <w:rFonts w:cstheme="minorHAnsi"/>
+          <w:color w:val="000000" w:themeColor="text1"/>
+          <w:sz w:val="24"/>
+          <w:szCs w:val="24"/>
+          <w:shd w:val="clear" w:color="auto" w:fill="FFFFFF"/>
+        </w:rPr>
+      </w:pPr>
+      <w:r>
+        <w:rPr>
+          <w:rFonts w:cstheme="minorHAnsi"/>
+          <w:color w:val="000000" w:themeColor="text1"/>
+          <w:sz w:val="24"/>
+          <w:szCs w:val="24"/>
+          <w:shd w:val="clear" w:color="auto" w:fill="FFFFFF"/>
+        </w:rPr>
+        <w:t>- </w:t>
+      </w:r>
       <w:proofErr w:type="gramStart"/>
       <w:r>
+        <w:rPr>
+          <w:rFonts w:cstheme="minorHAnsi"/>
+          <w:color w:val="000000" w:themeColor="text1"/>
+          <w:sz w:val="24"/>
+          <w:szCs w:val="24"/>
+          <w:shd w:val="clear" w:color="auto" w:fill="FFFFFF"/>
+        </w:rPr>
+        <w:t>progressive</w:t>
+      </w:r>
+      <w:proofErr w:type="gramEnd"/>
+      <w:r>
+        <w:rPr>
+          <w:rFonts w:cstheme="minorHAnsi"/>
+          <w:color w:val="000000" w:themeColor="text1"/>
+          <w:sz w:val="24"/>
+          <w:szCs w:val="24"/>
+          <w:shd w:val="clear" w:color="auto" w:fill="FFFFFF"/>
+        </w:rPr>
+        <w:t xml:space="preserve"> web apps are a hybrid between regular web pages and mobile applications</w:t>
+      </w:r>
+    </w:p>
+    <w:p>
+      <w:pPr>
         <w:rPr>
           <w:rFonts w:cstheme="minorHAnsi"/>
           <w:b/>
@@ -452,9 +526,7 @@
           <w:szCs w:val="28"/>
           <w:shd w:val="clear" w:color="auto" w:fill="FFFFFF"/>
         </w:rPr>
-        <w:t>3)Features</w:t>
-      </w:r>
-      <w:proofErr w:type="gramEnd"/>
+      </w:pPr>
       <w:r>
         <w:rPr>
           <w:rFonts w:cstheme="minorHAnsi"/>
@@ -464,6 +536,212 @@
           <w:szCs w:val="28"/>
           <w:shd w:val="clear" w:color="auto" w:fill="FFFFFF"/>
         </w:rPr>
+        <w:t>2) How does PWA work?</w:t>
+      </w:r>
+    </w:p>
+    <w:p>
+      <w:pPr>
+        <w:rPr>
+          <w:rFonts w:cstheme="minorHAnsi"/>
+          <w:color w:val="000000" w:themeColor="text1"/>
+          <w:sz w:val="24"/>
+          <w:szCs w:val="24"/>
+          <w:shd w:val="clear" w:color="auto" w:fill="FFFFFF"/>
+        </w:rPr>
+      </w:pPr>
+      <w:r>
+        <w:rPr>
+          <w:rFonts w:cstheme="minorHAnsi"/>
+          <w:color w:val="000000" w:themeColor="text1"/>
+          <w:sz w:val="24"/>
+          <w:szCs w:val="24"/>
+          <w:shd w:val="clear" w:color="auto" w:fill="FFFFFF"/>
+        </w:rPr>
+        <w:t>-A </w:t>
+      </w:r>
+      <w:r>
+        <w:rPr>
+          <w:rFonts w:cstheme="minorHAnsi"/>
+          <w:bCs/>
+          <w:color w:val="000000" w:themeColor="text1"/>
+          <w:sz w:val="24"/>
+          <w:szCs w:val="24"/>
+          <w:shd w:val="clear" w:color="auto" w:fill="FFFFFF"/>
+        </w:rPr>
+        <w:t>PWA</w:t>
+      </w:r>
+      <w:r>
+        <w:rPr>
+          <w:rFonts w:cstheme="minorHAnsi"/>
+          <w:color w:val="000000" w:themeColor="text1"/>
+          <w:sz w:val="24"/>
+          <w:szCs w:val="24"/>
+          <w:shd w:val="clear" w:color="auto" w:fill="FFFFFF"/>
+        </w:rPr>
+        <w:t> is a web application that can be “installed” on your system. It </w:t>
+      </w:r>
+      <w:r>
+        <w:rPr>
+          <w:rFonts w:cstheme="minorHAnsi"/>
+          <w:bCs/>
+          <w:color w:val="000000" w:themeColor="text1"/>
+          <w:sz w:val="24"/>
+          <w:szCs w:val="24"/>
+          <w:shd w:val="clear" w:color="auto" w:fill="FFFFFF"/>
+        </w:rPr>
+        <w:t>works</w:t>
+      </w:r>
+      <w:r>
+        <w:rPr>
+          <w:rFonts w:cstheme="minorHAnsi"/>
+          <w:color w:val="000000" w:themeColor="text1"/>
+          <w:sz w:val="24"/>
+          <w:szCs w:val="24"/>
+          <w:shd w:val="clear" w:color="auto" w:fill="FFFFFF"/>
+        </w:rPr>
+        <w:t xml:space="preserve"> offline when you </w:t>
+      </w:r>
+      <w:proofErr w:type="gramStart"/>
+      <w:r>
+        <w:rPr>
+          <w:rFonts w:cstheme="minorHAnsi"/>
+          <w:color w:val="000000" w:themeColor="text1"/>
+          <w:sz w:val="24"/>
+          <w:szCs w:val="24"/>
+          <w:shd w:val="clear" w:color="auto" w:fill="FFFFFF"/>
+        </w:rPr>
+        <w:t>don't</w:t>
+      </w:r>
+      <w:proofErr w:type="gramEnd"/>
+      <w:r>
+        <w:rPr>
+          <w:rFonts w:cstheme="minorHAnsi"/>
+          <w:color w:val="000000" w:themeColor="text1"/>
+          <w:sz w:val="24"/>
+          <w:szCs w:val="24"/>
+          <w:shd w:val="clear" w:color="auto" w:fill="FFFFFF"/>
+        </w:rPr>
+        <w:t xml:space="preserve"> have an internet connection, leveraging data cached during your last</w:t>
+      </w:r>
+      <w:r>
+        <w:rPr>
+          <w:rFonts w:cstheme="minorHAnsi"/>
+          <w:color w:val="000000" w:themeColor="text1"/>
+          <w:sz w:val="24"/>
+          <w:szCs w:val="24"/>
+          <w:shd w:val="clear" w:color="auto" w:fill="FFFFFF"/>
+        </w:rPr>
+        <w:t xml:space="preserve"> interactions with the </w:t>
+      </w:r>
+      <w:proofErr w:type="spellStart"/>
+      <w:r>
+        <w:rPr>
+          <w:rFonts w:cstheme="minorHAnsi"/>
+          <w:color w:val="000000" w:themeColor="text1"/>
+          <w:sz w:val="24"/>
+          <w:szCs w:val="24"/>
+          <w:shd w:val="clear" w:color="auto" w:fill="FFFFFF"/>
+        </w:rPr>
+        <w:t>app.</w:t>
+      </w:r>
+      <w:r>
+        <w:rPr>
+          <w:rFonts w:cstheme="minorHAnsi"/>
+          <w:color w:val="000000" w:themeColor="text1"/>
+          <w:sz w:val="24"/>
+          <w:szCs w:val="24"/>
+          <w:shd w:val="clear" w:color="auto" w:fill="FFFFFF"/>
+        </w:rPr>
+        <w:t>If</w:t>
+      </w:r>
+      <w:proofErr w:type="spellEnd"/>
+      <w:r>
+        <w:rPr>
+          <w:rFonts w:cstheme="minorHAnsi"/>
+          <w:color w:val="000000" w:themeColor="text1"/>
+          <w:sz w:val="24"/>
+          <w:szCs w:val="24"/>
+          <w:shd w:val="clear" w:color="auto" w:fill="FFFFFF"/>
+        </w:rPr>
+        <w:t xml:space="preserve"> you launch the apps, they will run in Chrome rather than having their own icon.</w:t>
+      </w:r>
+    </w:p>
+    <w:p>
+      <w:pPr>
+        <w:rPr>
+          <w:rFonts w:cstheme="minorHAnsi"/>
+          <w:color w:val="000000" w:themeColor="text1"/>
+          <w:sz w:val="24"/>
+          <w:szCs w:val="24"/>
+          <w:shd w:val="clear" w:color="auto" w:fill="FFFFFF"/>
+        </w:rPr>
+      </w:pPr>
+      <w:r>
+        <w:rPr>
+          <w:rFonts w:cstheme="minorHAnsi"/>
+          <w:color w:val="000000" w:themeColor="text1"/>
+          <w:sz w:val="24"/>
+          <w:szCs w:val="24"/>
+          <w:shd w:val="clear" w:color="auto" w:fill="FFFFFF"/>
+        </w:rPr>
+        <w:t xml:space="preserve">-Progressive Web Apps, aka PWAs, are the best way for developers to make their </w:t>
+      </w:r>
+      <w:proofErr w:type="spellStart"/>
+      <w:r>
+        <w:rPr>
+          <w:rFonts w:cstheme="minorHAnsi"/>
+          <w:color w:val="000000" w:themeColor="text1"/>
+          <w:sz w:val="24"/>
+          <w:szCs w:val="24"/>
+          <w:shd w:val="clear" w:color="auto" w:fill="FFFFFF"/>
+        </w:rPr>
+        <w:t>webapps</w:t>
+      </w:r>
+      <w:proofErr w:type="spellEnd"/>
+      <w:r>
+        <w:rPr>
+          <w:rFonts w:cstheme="minorHAnsi"/>
+          <w:color w:val="000000" w:themeColor="text1"/>
+          <w:sz w:val="24"/>
+          <w:szCs w:val="24"/>
+          <w:shd w:val="clear" w:color="auto" w:fill="FFFFFF"/>
+        </w:rPr>
+        <w:t xml:space="preserve"> load faster and more performant.</w:t>
+      </w:r>
+    </w:p>
+    <w:p>
+      <w:pPr>
+        <w:rPr>
+          <w:rFonts w:cstheme="minorHAnsi"/>
+          <w:b/>
+          <w:color w:val="000000" w:themeColor="text1"/>
+          <w:sz w:val="28"/>
+          <w:szCs w:val="28"/>
+          <w:shd w:val="clear" w:color="auto" w:fill="FFFFFF"/>
+        </w:rPr>
+      </w:pPr>
+      <w:proofErr w:type="gramStart"/>
+      <w:r>
+        <w:rPr>
+          <w:rFonts w:cstheme="minorHAnsi"/>
+          <w:b/>
+          <w:color w:val="000000" w:themeColor="text1"/>
+          <w:sz w:val="28"/>
+          <w:szCs w:val="28"/>
+          <w:shd w:val="clear" w:color="auto" w:fill="FFFFFF"/>
+        </w:rPr>
+        <w:t>3)Features</w:t>
+      </w:r>
+      <w:proofErr w:type="gramEnd"/>
+      <w:r>
+        <w:rPr>
+          <w:rFonts w:cstheme="minorHAnsi"/>
+          <w:b/>
+          <w:color w:val="000000" w:themeColor="text1"/>
+          <w:sz w:val="28"/>
+          <w:szCs w:val="28"/>
+          <w:shd w:val="clear" w:color="auto" w:fill="FFFFFF"/>
+        </w:rPr>
         <w:t xml:space="preserve"> of PWA:</w:t>
       </w:r>
     </w:p>
@@ -497,18 +775,7 @@
           <w:szCs w:val="24"/>
           <w:shd w:val="clear" w:color="auto" w:fill="FFFFFF"/>
         </w:rPr>
-        <w:t> </w:t>
-      </w:r>
-      <w:r>
-        <w:rPr>
-          <w:rFonts w:cstheme="minorHAnsi"/>
-          <w:color w:val="000000" w:themeColor="text1"/>
-          <w:spacing w:val="-1"/>
-          <w:sz w:val="24"/>
-          <w:szCs w:val="24"/>
-          <w:shd w:val="clear" w:color="auto" w:fill="FFFFFF"/>
-        </w:rPr>
-        <w:t>1</w:t>
+        <w:t> 1</w:t>
       </w:r>
       <w:proofErr w:type="gramStart"/>
       <w:r>
@@ -608,18 +875,7 @@
           <w:szCs w:val="24"/>
           <w:shd w:val="clear" w:color="auto" w:fill="FFFFFF"/>
         </w:rPr>
-        <w:t>), one or more </w:t>
-      </w:r>
-      <w:r>
-        <w:rPr>
-          <w:rFonts w:cstheme="minorHAnsi"/>
-          <w:color w:val="000000" w:themeColor="text1"/>
-          <w:spacing w:val="-1"/>
-          <w:sz w:val="24"/>
-          <w:szCs w:val="24"/>
-          <w:shd w:val="clear" w:color="auto" w:fill="FFFFFF"/>
-        </w:rPr>
-        <w:t xml:space="preserve">(2) </w:t>
+        <w:t xml:space="preserve">), one or more (2) </w:t>
       </w:r>
       <w:hyperlink r:id="rId6" w:history="1">
         <w:r>
@@ -645,18 +901,7 @@
           <w:szCs w:val="24"/>
           <w:shd w:val="clear" w:color="auto" w:fill="FFFFFF"/>
         </w:rPr>
-        <w:t>, and a </w:t>
-      </w:r>
-      <w:r>
-        <w:rPr>
-          <w:rFonts w:cstheme="minorHAnsi"/>
-          <w:color w:val="000000" w:themeColor="text1"/>
-          <w:spacing w:val="-1"/>
-          <w:sz w:val="24"/>
-          <w:szCs w:val="24"/>
-          <w:shd w:val="clear" w:color="auto" w:fill="FFFFFF"/>
-        </w:rPr>
-        <w:t>(3)</w:t>
+        <w:t>, and a (3)</w:t>
       </w:r>
       <w:hyperlink r:id="rId7" w:history="1">
         <w:r>
@@ -921,6 +1166,7 @@
           <w:szCs w:val="24"/>
           <w:lang w:eastAsia="en-IN"/>
         </w:rPr>
+        <w:lastRenderedPageBreak/>
         <w:t>A </w:t>
       </w:r>
       <w:hyperlink r:id="rId12" w:history="1">
@@ -1019,7 +1265,6 @@
           <w:spacing w:val="-1"/>
           <w:lang w:eastAsia="en-IN"/>
         </w:rPr>
-        <w:lastRenderedPageBreak/>
         <w:t>-</w:t>
       </w:r>
       <w:r>
@@ -1222,7 +1467,6 @@
           <w:lang w:eastAsia="en-IN"/>
         </w:rPr>
       </w:pPr>
-      <w:bookmarkStart w:id="0" w:name="_GoBack"/>
       <w:r>
         <w:rPr>
           <w:rFonts w:eastAsia="Times New Roman" w:cstheme="minorHAnsi"/>
@@ -1257,7 +1501,6 @@
           </v:shape>
         </w:pict>
       </w:r>
-      <w:bookmarkEnd w:id="0"/>
     </w:p>
     <w:p>
       <w:pPr>
@@ -1484,6 +1727,7 @@
           <w:szCs w:val="28"/>
           <w:lang w:eastAsia="en-IN"/>
         </w:rPr>
+        <w:lastRenderedPageBreak/>
         <w:t>7)</w:t>
       </w:r>
       <w:r>
@@ -1495,29 +1739,7 @@
           <w:sz w:val="28"/>
           <w:szCs w:val="28"/>
         </w:rPr>
-        <w:t xml:space="preserve"> </w:t>
-      </w:r>
-      <w:r>
-        <w:rPr>
-          <w:rStyle w:val="devsite-heading"/>
-          <w:rFonts w:asciiTheme="minorHAnsi" w:hAnsiTheme="minorHAnsi" w:cstheme="minorHAnsi"/>
-          <w:b/>
-          <w:color w:val="000000" w:themeColor="text1"/>
-          <w:sz w:val="28"/>
-          <w:szCs w:val="28"/>
-        </w:rPr>
-        <w:t>Service worker lifecycle</w:t>
-      </w:r>
-      <w:r>
-        <w:rPr>
-          <w:rStyle w:val="devsite-heading"/>
-          <w:rFonts w:asciiTheme="minorHAnsi" w:hAnsiTheme="minorHAnsi" w:cstheme="minorHAnsi"/>
-          <w:b/>
-          <w:color w:val="000000" w:themeColor="text1"/>
-          <w:sz w:val="28"/>
-          <w:szCs w:val="28"/>
-        </w:rPr>
-        <w:t>:</w:t>
+        <w:t xml:space="preserve"> Service worker lifecycle:</w:t>
       </w:r>
     </w:p>
     <w:p>
@@ -1639,7 +1861,6 @@
           <w:szCs w:val="28"/>
           <w:lang w:eastAsia="en-IN"/>
         </w:rPr>
-        <w:lastRenderedPageBreak/>
         <w:t>8)</w:t>
       </w:r>
       <w:r>
@@ -2121,6 +2342,36 @@
         </w:rPr>
         <w:t xml:space="preserve"> and lazy-loading for granular loading of application pages/features.</w:t>
       </w:r>
+    </w:p>
+    <w:p>
+      <w:pPr>
+        <w:shd w:val="clear" w:color="auto" w:fill="FFFFFF"/>
+        <w:spacing w:after="360" w:line="240" w:lineRule="auto"/>
+        <w:ind w:right="360"/>
+        <w:rPr>
+          <w:rFonts w:eastAsia="Times New Roman" w:cstheme="minorHAnsi"/>
+          <w:color w:val="000000" w:themeColor="text1"/>
+          <w:spacing w:val="-1"/>
+          <w:sz w:val="24"/>
+          <w:szCs w:val="24"/>
+          <w:lang w:eastAsia="en-IN"/>
+        </w:rPr>
+      </w:pPr>
+    </w:p>
+    <w:p>
+      <w:pPr>
+        <w:shd w:val="clear" w:color="auto" w:fill="FFFFFF"/>
+        <w:spacing w:after="360" w:line="240" w:lineRule="auto"/>
+        <w:ind w:right="360"/>
+        <w:rPr>
+          <w:rFonts w:eastAsia="Times New Roman" w:cstheme="minorHAnsi"/>
+          <w:color w:val="000000" w:themeColor="text1"/>
+          <w:spacing w:val="-1"/>
+          <w:sz w:val="24"/>
+          <w:szCs w:val="24"/>
+          <w:lang w:eastAsia="en-IN"/>
+        </w:rPr>
+      </w:pPr>
     </w:p>
     <w:p>
       <w:pPr>
@@ -3316,7 +3567,6 @@
     <w:basedOn w:val="Normal"/>
     <w:link w:val="HTMLPreformattedChar"/>
     <w:uiPriority w:val="99"/>
-    <w:semiHidden/>
     <w:unhideWhenUsed/>
     <w:rsid w:val="00E734ED"/>
     <w:pPr>
@@ -3352,7 +3602,6 @@
     <w:basedOn w:val="DefaultParagraphFont"/>
     <w:link w:val="HTMLPreformatted"/>
     <w:uiPriority w:val="99"/>
-    <w:semiHidden/>
     <w:rsid w:val="00E734ED"/>
     <w:rPr>
       <w:rFonts w:ascii="Courier New" w:eastAsia="Times New Roman" w:hAnsi="Courier New" w:cs="Courier New"/>
@@ -3404,6 +3653,16 @@
       <w:ind w:left="720"/>
       <w:contextualSpacing/>
     </w:pPr>
+  </w:style>
+  <w:style w:type="character" w:customStyle="1" w:styleId="nt">
+    <w:name w:val="nt"/>
+    <w:basedOn w:val="DefaultParagraphFont"/>
+    <w:rsid w:val="00940392"/>
+  </w:style>
+  <w:style w:type="character" w:customStyle="1" w:styleId="nb">
+    <w:name w:val="nb"/>
+    <w:basedOn w:val="DefaultParagraphFont"/>
+    <w:rsid w:val="00940392"/>
   </w:style>
 </w:styles>
 </file>

</xml_diff>